<commit_message>
added the simple menus with okay functionality
</commit_message>
<xml_diff>
--- a/Sandbox_Winter_Game_GDD.docx
+++ b/Sandbox_Winter_Game_GDD.docx
@@ -428,7 +428,15 @@
         <w:ind w:left="720"/>
       </w:pPr>
       <w:r>
-        <w:t>Visual System (HUD? Menus? Camera Model?)</w:t>
+        <w:t xml:space="preserve">Visual System (HUD? </w:t>
+      </w:r>
+      <w:proofErr w:type="gramStart"/>
+      <w:r>
+        <w:t>Menus</w:t>
+      </w:r>
+      <w:proofErr w:type="gramEnd"/>
+      <w:r>
+        <w:t>? Camera Model?)</w:t>
       </w:r>
     </w:p>
     <w:p>
@@ -527,8 +535,13 @@
         <w:spacing w:line="360" w:lineRule="auto"/>
         <w:ind w:left="720"/>
       </w:pPr>
-      <w:r>
-        <w:t>Development hardware and software, including Game Engine</w:t>
+      <w:proofErr w:type="gramStart"/>
+      <w:r>
+        <w:t>Development</w:t>
+      </w:r>
+      <w:proofErr w:type="gramEnd"/>
+      <w:r>
+        <w:t xml:space="preserve"> hardware and software, including Game Engine</w:t>
       </w:r>
     </w:p>
     <w:p>
@@ -628,7 +641,15 @@
         <w:spacing w:line="360" w:lineRule="auto"/>
       </w:pPr>
       <w:r>
-        <w:t>Continue Game: continues game from the last point you were saved</w:t>
+        <w:t xml:space="preserve">Continue </w:t>
+      </w:r>
+      <w:proofErr w:type="gramStart"/>
+      <w:r>
+        <w:t>Game:</w:t>
+      </w:r>
+      <w:proofErr w:type="gramEnd"/>
+      <w:r>
+        <w:t xml:space="preserve"> continues game from the last point you were saved</w:t>
       </w:r>
     </w:p>
     <w:p>
@@ -654,7 +675,15 @@
         <w:spacing w:line="360" w:lineRule="auto"/>
       </w:pPr>
       <w:r>
-        <w:t>pulls up a check to see whether you would actually like to delete the game</w:t>
+        <w:t xml:space="preserve">pulls up a check to see whether you would </w:t>
+      </w:r>
+      <w:proofErr w:type="gramStart"/>
+      <w:r>
+        <w:t>actually like</w:t>
+      </w:r>
+      <w:proofErr w:type="gramEnd"/>
+      <w:r>
+        <w:t xml:space="preserve"> to delete the game</w:t>
       </w:r>
     </w:p>
     <w:p>
@@ -666,8 +695,13 @@
         </w:numPr>
         <w:spacing w:line="360" w:lineRule="auto"/>
       </w:pPr>
-      <w:r>
-        <w:t>if you press no, hide this menu</w:t>
+      <w:proofErr w:type="gramStart"/>
+      <w:r>
+        <w:t>if</w:t>
+      </w:r>
+      <w:proofErr w:type="gramEnd"/>
+      <w:r>
+        <w:t xml:space="preserve"> you press no, hide this menu</w:t>
       </w:r>
     </w:p>
     <w:p>
@@ -679,8 +713,29 @@
         </w:numPr>
         <w:spacing w:line="360" w:lineRule="auto"/>
       </w:pPr>
-      <w:r>
-        <w:t>if you press yes, eliminates the old save file and starts the game from the beginning</w:t>
+      <w:proofErr w:type="gramStart"/>
+      <w:r>
+        <w:t>if</w:t>
+      </w:r>
+      <w:proofErr w:type="gramEnd"/>
+      <w:r>
+        <w:t xml:space="preserve"> you press yes, </w:t>
+      </w:r>
+      <w:proofErr w:type="gramStart"/>
+      <w:r>
+        <w:t>eliminates</w:t>
+      </w:r>
+      <w:proofErr w:type="gramEnd"/>
+      <w:r>
+        <w:t xml:space="preserve"> the old save file and </w:t>
+      </w:r>
+      <w:proofErr w:type="gramStart"/>
+      <w:r>
+        <w:t>starts</w:t>
+      </w:r>
+      <w:proofErr w:type="gramEnd"/>
+      <w:r>
+        <w:t xml:space="preserve"> the game from the beginning</w:t>
       </w:r>
     </w:p>
     <w:p>
@@ -706,7 +761,15 @@
         <w:spacing w:line="360" w:lineRule="auto"/>
       </w:pPr>
       <w:r>
-        <w:t>Exit Game: exits the game</w:t>
+        <w:t xml:space="preserve">Exit </w:t>
+      </w:r>
+      <w:proofErr w:type="gramStart"/>
+      <w:r>
+        <w:t>Game:</w:t>
+      </w:r>
+      <w:proofErr w:type="gramEnd"/>
+      <w:r>
+        <w:t xml:space="preserve"> exits the game</w:t>
       </w:r>
     </w:p>
     <w:p>
@@ -732,7 +795,15 @@
         <w:spacing w:line="360" w:lineRule="auto"/>
       </w:pPr>
       <w:r>
-        <w:t>Opening game to main menu: slow fade in with engine and studio title name before settling on the main menu</w:t>
+        <w:t xml:space="preserve">Opening game to main menu: slow fade in with engine and studio title name before settling </w:t>
+      </w:r>
+      <w:proofErr w:type="gramStart"/>
+      <w:r>
+        <w:t>on</w:t>
+      </w:r>
+      <w:proofErr w:type="gramEnd"/>
+      <w:r>
+        <w:t xml:space="preserve"> the main menu</w:t>
       </w:r>
     </w:p>
     <w:p>
@@ -836,7 +907,15 @@
         <w:spacing w:line="360" w:lineRule="auto"/>
       </w:pPr>
       <w:r>
-        <w:t>Options: opens up the options menu</w:t>
+        <w:t xml:space="preserve">Options: </w:t>
+      </w:r>
+      <w:proofErr w:type="gramStart"/>
+      <w:r>
+        <w:t>opens up</w:t>
+      </w:r>
+      <w:proofErr w:type="gramEnd"/>
+      <w:r>
+        <w:t xml:space="preserve"> the options menu</w:t>
       </w:r>
     </w:p>
     <w:p>
@@ -862,7 +941,15 @@
         <w:spacing w:line="360" w:lineRule="auto"/>
       </w:pPr>
       <w:r>
-        <w:t xml:space="preserve">Save Game: </w:t>
+        <w:t xml:space="preserve">Save </w:t>
+      </w:r>
+      <w:proofErr w:type="gramStart"/>
+      <w:r>
+        <w:t>Game:</w:t>
+      </w:r>
+      <w:proofErr w:type="gramEnd"/>
+      <w:r>
+        <w:t xml:space="preserve"> </w:t>
       </w:r>
       <w:r>
         <w:t>saves game</w:t>
@@ -878,7 +965,15 @@
         <w:spacing w:line="360" w:lineRule="auto"/>
       </w:pPr>
       <w:r>
-        <w:t xml:space="preserve">Exit game: exits before issuing a save warning </w:t>
+        <w:t xml:space="preserve">Exit </w:t>
+      </w:r>
+      <w:proofErr w:type="gramStart"/>
+      <w:r>
+        <w:t>game:</w:t>
+      </w:r>
+      <w:proofErr w:type="gramEnd"/>
+      <w:r>
+        <w:t xml:space="preserve"> exits before issuing a save warning </w:t>
       </w:r>
     </w:p>
     <w:p>
@@ -891,7 +986,23 @@
         <w:spacing w:line="360" w:lineRule="auto"/>
       </w:pPr>
       <w:r>
-        <w:t xml:space="preserve">If yes is selected save game </w:t>
+        <w:t xml:space="preserve">If </w:t>
+      </w:r>
+      <w:proofErr w:type="gramStart"/>
+      <w:r>
+        <w:t>yes</w:t>
+      </w:r>
+      <w:proofErr w:type="gramEnd"/>
+      <w:r>
+        <w:t xml:space="preserve"> is selected </w:t>
+      </w:r>
+      <w:proofErr w:type="gramStart"/>
+      <w:r>
+        <w:t>save</w:t>
+      </w:r>
+      <w:proofErr w:type="gramEnd"/>
+      <w:r>
+        <w:t xml:space="preserve"> game </w:t>
       </w:r>
     </w:p>
     <w:p>
@@ -1031,7 +1142,15 @@
         <w:spacing w:line="360" w:lineRule="auto"/>
       </w:pPr>
       <w:r>
-        <w:t xml:space="preserve">All volume slider: </w:t>
+        <w:t xml:space="preserve">All volume </w:t>
+      </w:r>
+      <w:proofErr w:type="gramStart"/>
+      <w:r>
+        <w:t>slider:</w:t>
+      </w:r>
+      <w:proofErr w:type="gramEnd"/>
+      <w:r>
+        <w:t xml:space="preserve"> </w:t>
       </w:r>
       <w:r>
         <w:t>changes the overall audio of the game (scales the others by this specific number)</w:t>
@@ -1047,8 +1166,13 @@
         <w:spacing w:line="360" w:lineRule="auto"/>
       </w:pPr>
       <w:r>
-        <w:t>Music volume slider:</w:t>
-      </w:r>
+        <w:t xml:space="preserve">Music volume </w:t>
+      </w:r>
+      <w:proofErr w:type="gramStart"/>
+      <w:r>
+        <w:t>slider:</w:t>
+      </w:r>
+      <w:proofErr w:type="gramEnd"/>
       <w:r>
         <w:t xml:space="preserve"> changes the volume of the music</w:t>
       </w:r>
@@ -1063,8 +1187,13 @@
         <w:spacing w:line="360" w:lineRule="auto"/>
       </w:pPr>
       <w:r>
-        <w:t>World sounds slider:</w:t>
-      </w:r>
+        <w:t xml:space="preserve">World sounds </w:t>
+      </w:r>
+      <w:proofErr w:type="gramStart"/>
+      <w:r>
+        <w:t>slider:</w:t>
+      </w:r>
+      <w:proofErr w:type="gramEnd"/>
       <w:r>
         <w:t xml:space="preserve"> changes the volume of the overall world</w:t>
       </w:r>
@@ -1082,7 +1211,15 @@
         <w:spacing w:line="360" w:lineRule="auto"/>
       </w:pPr>
       <w:r>
-        <w:t>Resolution: changes the resolution of the game</w:t>
+        <w:t xml:space="preserve">Resolution: </w:t>
+      </w:r>
+      <w:proofErr w:type="gramStart"/>
+      <w:r>
+        <w:t>changes</w:t>
+      </w:r>
+      <w:proofErr w:type="gramEnd"/>
+      <w:r>
+        <w:t xml:space="preserve"> the resolution of the game</w:t>
       </w:r>
     </w:p>
     <w:p>
@@ -1095,7 +1232,62 @@
         <w:spacing w:line="360" w:lineRule="auto"/>
       </w:pPr>
       <w:r>
-        <w:t>Display Mode: changes the display mode of the game</w:t>
+        <w:t xml:space="preserve">Display </w:t>
+      </w:r>
+      <w:proofErr w:type="gramStart"/>
+      <w:r>
+        <w:t>Mode:</w:t>
+      </w:r>
+      <w:proofErr w:type="gramEnd"/>
+      <w:r>
+        <w:t xml:space="preserve"> </w:t>
+      </w:r>
+      <w:proofErr w:type="gramStart"/>
+      <w:r>
+        <w:t>changes</w:t>
+      </w:r>
+      <w:proofErr w:type="gramEnd"/>
+      <w:r>
+        <w:t xml:space="preserve"> the </w:t>
+      </w:r>
+      <w:proofErr w:type="gramStart"/>
+      <w:r>
+        <w:t>display mode</w:t>
+      </w:r>
+      <w:proofErr w:type="gramEnd"/>
+      <w:r>
+        <w:t xml:space="preserve"> of the </w:t>
+      </w:r>
+      <w:proofErr w:type="gramStart"/>
+      <w:r>
+        <w:t>game</w:t>
+      </w:r>
+      <w:proofErr w:type="gramEnd"/>
+    </w:p>
+    <w:p>
+      <w:pPr>
+        <w:pStyle w:val="ListParagraph"/>
+        <w:numPr>
+          <w:ilvl w:val="2"/>
+          <w:numId w:val="3"/>
+        </w:numPr>
+        <w:spacing w:line="360" w:lineRule="auto"/>
+      </w:pPr>
+      <w:r>
+        <w:t xml:space="preserve">Save </w:t>
+      </w:r>
+    </w:p>
+    <w:p>
+      <w:pPr>
+        <w:pStyle w:val="ListParagraph"/>
+        <w:numPr>
+          <w:ilvl w:val="2"/>
+          <w:numId w:val="3"/>
+        </w:numPr>
+        <w:spacing w:line="360" w:lineRule="auto"/>
+      </w:pPr>
+      <w:r>
+        <w:t>Save and Exit</w:t>
       </w:r>
     </w:p>
     <w:p>
@@ -1121,7 +1313,15 @@
         <w:spacing w:line="360" w:lineRule="auto"/>
       </w:pPr>
       <w:r>
-        <w:t>When closing: spline slide right</w:t>
+        <w:t xml:space="preserve">When </w:t>
+      </w:r>
+      <w:proofErr w:type="gramStart"/>
+      <w:r>
+        <w:t>closing:</w:t>
+      </w:r>
+      <w:proofErr w:type="gramEnd"/>
+      <w:r>
+        <w:t xml:space="preserve"> spline slide right</w:t>
       </w:r>
     </w:p>
     <w:p>
@@ -1146,8 +1346,21 @@
         </w:numPr>
         <w:spacing w:line="360" w:lineRule="auto"/>
       </w:pPr>
-      <w:r>
-        <w:t xml:space="preserve">if the last menu was the main menu then return to main menu when pressing save and exit, and if it’s the pause menu, return to the pause menu. </w:t>
+      <w:proofErr w:type="gramStart"/>
+      <w:r>
+        <w:t>if</w:t>
+      </w:r>
+      <w:proofErr w:type="gramEnd"/>
+      <w:r>
+        <w:t xml:space="preserve"> the last menu was the main </w:t>
+      </w:r>
+      <w:proofErr w:type="gramStart"/>
+      <w:r>
+        <w:t>menu</w:t>
+      </w:r>
+      <w:proofErr w:type="gramEnd"/>
+      <w:r>
+        <w:t xml:space="preserve"> then return to main menu when pressing save and exit, and if it’s the pause menu, return to the pause menu. </w:t>
       </w:r>
     </w:p>
     <w:sectPr>

</xml_diff>